<commit_message>
added grid layout cum phrase book.
</commit_message>
<xml_diff>
--- a/Tutorials.docx
+++ b/Tutorials.docx
@@ -130,31 +130,7 @@
           <w:sz w:val="18"/>
           <w:szCs w:val="18"/>
         </w:rPr>
-        <w:t xml:space="preserve">In main activity add click function which is the </w:t>
-      </w:r>
-      <w:proofErr w:type="spellStart"/>
-      <w:r>
-        <w:rPr>
-          <w:rFonts w:ascii="Courier New" w:eastAsia="Times New Roman" w:hAnsi="Courier New" w:cs="Courier New"/>
-          <w:b/>
-          <w:bCs/>
-          <w:color w:val="000080"/>
-          <w:sz w:val="18"/>
-          <w:szCs w:val="18"/>
-        </w:rPr>
-        <w:t>onClick</w:t>
-      </w:r>
-      <w:proofErr w:type="spellEnd"/>
-      <w:r>
-        <w:rPr>
-          <w:rFonts w:ascii="Courier New" w:eastAsia="Times New Roman" w:hAnsi="Courier New" w:cs="Courier New"/>
-          <w:b/>
-          <w:bCs/>
-          <w:color w:val="000080"/>
-          <w:sz w:val="18"/>
-          <w:szCs w:val="18"/>
-        </w:rPr>
-        <w:t xml:space="preserve"> function for our button.</w:t>
+        <w:t>In main activity add click function which is the onClick function for our button.</w:t>
       </w:r>
     </w:p>
     <w:p>
@@ -186,29 +162,16 @@
           <w:szCs w:val="18"/>
         </w:rPr>
       </w:pPr>
-      <w:proofErr w:type="gramStart"/>
-      <w:r>
-        <w:rPr>
-          <w:rFonts w:ascii="Courier New" w:eastAsia="Times New Roman" w:hAnsi="Courier New" w:cs="Courier New"/>
-          <w:b/>
-          <w:bCs/>
-          <w:color w:val="000080"/>
-          <w:sz w:val="18"/>
-          <w:szCs w:val="18"/>
-        </w:rPr>
-        <w:t>public</w:t>
-      </w:r>
-      <w:proofErr w:type="gramEnd"/>
-      <w:r>
-        <w:rPr>
-          <w:rFonts w:ascii="Courier New" w:eastAsia="Times New Roman" w:hAnsi="Courier New" w:cs="Courier New"/>
-          <w:b/>
-          <w:bCs/>
-          <w:color w:val="000080"/>
-          <w:sz w:val="18"/>
-          <w:szCs w:val="18"/>
-        </w:rPr>
-        <w:t xml:space="preserve"> void </w:t>
+      <w:r>
+        <w:rPr>
+          <w:rFonts w:ascii="Courier New" w:eastAsia="Times New Roman" w:hAnsi="Courier New" w:cs="Courier New"/>
+          <w:b/>
+          <w:bCs/>
+          <w:color w:val="000080"/>
+          <w:sz w:val="18"/>
+          <w:szCs w:val="18"/>
+        </w:rPr>
+        <w:t xml:space="preserve">public void </w:t>
       </w:r>
       <w:r>
         <w:rPr>
@@ -237,97 +200,7 @@
           <w:szCs w:val="18"/>
         </w:rPr>
         <w:br/>
-        <w:t xml:space="preserve">    </w:t>
-      </w:r>
-      <w:proofErr w:type="spellStart"/>
-      <w:r>
-        <w:rPr>
-          <w:rFonts w:ascii="Courier New" w:eastAsia="Times New Roman" w:hAnsi="Courier New" w:cs="Courier New"/>
-          <w:color w:val="000000"/>
-          <w:sz w:val="18"/>
-          <w:szCs w:val="18"/>
-        </w:rPr>
-        <w:t>EditText</w:t>
-      </w:r>
-      <w:proofErr w:type="spellEnd"/>
-      <w:r>
-        <w:rPr>
-          <w:rFonts w:ascii="Courier New" w:eastAsia="Times New Roman" w:hAnsi="Courier New" w:cs="Courier New"/>
-          <w:color w:val="000000"/>
-          <w:sz w:val="18"/>
-          <w:szCs w:val="18"/>
-        </w:rPr>
-        <w:t xml:space="preserve"> </w:t>
-      </w:r>
-      <w:proofErr w:type="spellStart"/>
-      <w:r>
-        <w:rPr>
-          <w:rFonts w:ascii="Courier New" w:eastAsia="Times New Roman" w:hAnsi="Courier New" w:cs="Courier New"/>
-          <w:color w:val="000000"/>
-          <w:sz w:val="18"/>
-          <w:szCs w:val="18"/>
-        </w:rPr>
-        <w:t>nameEditText</w:t>
-      </w:r>
-      <w:proofErr w:type="spellEnd"/>
-      <w:r>
-        <w:rPr>
-          <w:rFonts w:ascii="Courier New" w:eastAsia="Times New Roman" w:hAnsi="Courier New" w:cs="Courier New"/>
-          <w:color w:val="000000"/>
-          <w:sz w:val="18"/>
-          <w:szCs w:val="18"/>
-        </w:rPr>
-        <w:t xml:space="preserve"> = (</w:t>
-      </w:r>
-      <w:proofErr w:type="spellStart"/>
-      <w:r>
-        <w:rPr>
-          <w:rFonts w:ascii="Courier New" w:eastAsia="Times New Roman" w:hAnsi="Courier New" w:cs="Courier New"/>
-          <w:color w:val="000000"/>
-          <w:sz w:val="18"/>
-          <w:szCs w:val="18"/>
-        </w:rPr>
-        <w:t>EditText</w:t>
-      </w:r>
-      <w:proofErr w:type="spellEnd"/>
-      <w:r>
-        <w:rPr>
-          <w:rFonts w:ascii="Courier New" w:eastAsia="Times New Roman" w:hAnsi="Courier New" w:cs="Courier New"/>
-          <w:color w:val="000000"/>
-          <w:sz w:val="18"/>
-          <w:szCs w:val="18"/>
-        </w:rPr>
-        <w:t xml:space="preserve">) </w:t>
-      </w:r>
-      <w:proofErr w:type="spellStart"/>
-      <w:r>
-        <w:rPr>
-          <w:rFonts w:ascii="Courier New" w:eastAsia="Times New Roman" w:hAnsi="Courier New" w:cs="Courier New"/>
-          <w:color w:val="000000"/>
-          <w:sz w:val="18"/>
-          <w:szCs w:val="18"/>
-        </w:rPr>
-        <w:t>findViewById</w:t>
-      </w:r>
-      <w:proofErr w:type="spellEnd"/>
-      <w:r>
-        <w:rPr>
-          <w:rFonts w:ascii="Courier New" w:eastAsia="Times New Roman" w:hAnsi="Courier New" w:cs="Courier New"/>
-          <w:color w:val="000000"/>
-          <w:sz w:val="18"/>
-          <w:szCs w:val="18"/>
-        </w:rPr>
-        <w:t>(</w:t>
-      </w:r>
-      <w:proofErr w:type="spellStart"/>
-      <w:r>
-        <w:rPr>
-          <w:rFonts w:ascii="Courier New" w:eastAsia="Times New Roman" w:hAnsi="Courier New" w:cs="Courier New"/>
-          <w:color w:val="000000"/>
-          <w:sz w:val="18"/>
-          <w:szCs w:val="18"/>
-        </w:rPr>
-        <w:t>R.id.</w:t>
+        <w:t xml:space="preserve">    EditText nameEditText = (EditText) findViewById(R.id.</w:t>
       </w:r>
       <w:r>
         <w:rPr>
@@ -342,7 +215,6 @@
         </w:rPr>
         <w:t>nametext</w:t>
       </w:r>
-      <w:proofErr w:type="spellEnd"/>
       <w:r>
         <w:rPr>
           <w:rFonts w:ascii="Courier New" w:eastAsia="Times New Roman" w:hAnsi="Courier New" w:cs="Courier New"/>
@@ -360,17 +232,7 @@
           <w:szCs w:val="18"/>
         </w:rPr>
         <w:br/>
-        <w:t xml:space="preserve">    </w:t>
-      </w:r>
-      <w:proofErr w:type="spellStart"/>
-      <w:r>
-        <w:rPr>
-          <w:rFonts w:ascii="Courier New" w:eastAsia="Times New Roman" w:hAnsi="Courier New" w:cs="Courier New"/>
-          <w:color w:val="000000"/>
-          <w:sz w:val="18"/>
-          <w:szCs w:val="18"/>
-        </w:rPr>
-        <w:t>Log.</w:t>
+        <w:t xml:space="preserve">    Log.</w:t>
       </w:r>
       <w:r>
         <w:rPr>
@@ -383,7 +245,6 @@
         </w:rPr>
         <w:t>i</w:t>
       </w:r>
-      <w:proofErr w:type="spellEnd"/>
       <w:r>
         <w:rPr>
           <w:rFonts w:ascii="Courier New" w:eastAsia="Times New Roman" w:hAnsi="Courier New" w:cs="Courier New"/>
@@ -402,9 +263,28 @@
           <w:sz w:val="18"/>
           <w:szCs w:val="18"/>
         </w:rPr>
+        <w:t>"Holaaa"</w:t>
+      </w:r>
+      <w:r>
+        <w:rPr>
+          <w:rFonts w:ascii="Courier New" w:eastAsia="Times New Roman" w:hAnsi="Courier New" w:cs="Courier New"/>
+          <w:color w:val="000000"/>
+          <w:sz w:val="18"/>
+          <w:szCs w:val="18"/>
+        </w:rPr>
+        <w:t>,</w:t>
+      </w:r>
+      <w:r>
+        <w:rPr>
+          <w:rFonts w:ascii="Courier New" w:eastAsia="Times New Roman" w:hAnsi="Courier New" w:cs="Courier New"/>
+          <w:b/>
+          <w:bCs/>
+          <w:color w:val="008000"/>
+          <w:sz w:val="18"/>
+          <w:szCs w:val="18"/>
+        </w:rPr>
         <w:t>"</w:t>
       </w:r>
-      <w:proofErr w:type="spellStart"/>
       <w:r>
         <w:rPr>
           <w:rFonts w:ascii="Courier New" w:eastAsia="Times New Roman" w:hAnsi="Courier New" w:cs="Courier New"/>
@@ -414,16 +294,7 @@
           <w:sz w:val="18"/>
           <w:szCs w:val="18"/>
         </w:rPr>
-        <w:t>Holaaa"</w:t>
-      </w:r>
-      <w:r>
-        <w:rPr>
-          <w:rFonts w:ascii="Courier New" w:eastAsia="Times New Roman" w:hAnsi="Courier New" w:cs="Courier New"/>
-          <w:color w:val="000000"/>
-          <w:sz w:val="18"/>
-          <w:szCs w:val="18"/>
-        </w:rPr>
-        <w:t>,</w:t>
+        <w:t>Welcome</w:t>
       </w:r>
       <w:r>
         <w:rPr>
@@ -439,29 +310,6 @@
       <w:r>
         <w:rPr>
           <w:rFonts w:ascii="Courier New" w:eastAsia="Times New Roman" w:hAnsi="Courier New" w:cs="Courier New"/>
-          <w:b/>
-          <w:bCs/>
-          <w:color w:val="008000"/>
-          <w:sz w:val="18"/>
-          <w:szCs w:val="18"/>
-        </w:rPr>
-        <w:t>Welcome</w:t>
-      </w:r>
-      <w:proofErr w:type="spellEnd"/>
-      <w:r>
-        <w:rPr>
-          <w:rFonts w:ascii="Courier New" w:eastAsia="Times New Roman" w:hAnsi="Courier New" w:cs="Courier New"/>
-          <w:b/>
-          <w:bCs/>
-          <w:color w:val="008000"/>
-          <w:sz w:val="18"/>
-          <w:szCs w:val="18"/>
-        </w:rPr>
-        <w:t>"</w:t>
-      </w:r>
-      <w:r>
-        <w:rPr>
-          <w:rFonts w:ascii="Courier New" w:eastAsia="Times New Roman" w:hAnsi="Courier New" w:cs="Courier New"/>
           <w:color w:val="000000"/>
           <w:sz w:val="18"/>
           <w:szCs w:val="18"/>
@@ -476,17 +324,7 @@
           <w:szCs w:val="18"/>
         </w:rPr>
         <w:br/>
-        <w:t xml:space="preserve">    </w:t>
-      </w:r>
-      <w:proofErr w:type="spellStart"/>
-      <w:r>
-        <w:rPr>
-          <w:rFonts w:ascii="Courier New" w:eastAsia="Times New Roman" w:hAnsi="Courier New" w:cs="Courier New"/>
-          <w:color w:val="000000"/>
-          <w:sz w:val="18"/>
-          <w:szCs w:val="18"/>
-        </w:rPr>
-        <w:t>Log.</w:t>
+        <w:t xml:space="preserve">    Log.</w:t>
       </w:r>
       <w:r>
         <w:rPr>
@@ -499,7 +337,6 @@
         </w:rPr>
         <w:t>i</w:t>
       </w:r>
-      <w:proofErr w:type="spellEnd"/>
       <w:r>
         <w:rPr>
           <w:rFonts w:ascii="Courier New" w:eastAsia="Times New Roman" w:hAnsi="Courier New" w:cs="Courier New"/>
@@ -527,47 +364,7 @@
           <w:sz w:val="18"/>
           <w:szCs w:val="18"/>
         </w:rPr>
-        <w:t xml:space="preserve">, </w:t>
-      </w:r>
-      <w:proofErr w:type="spellStart"/>
-      <w:r>
-        <w:rPr>
-          <w:rFonts w:ascii="Courier New" w:eastAsia="Times New Roman" w:hAnsi="Courier New" w:cs="Courier New"/>
-          <w:color w:val="000000"/>
-          <w:sz w:val="18"/>
-          <w:szCs w:val="18"/>
-        </w:rPr>
-        <w:t>nameEditText.getText</w:t>
-      </w:r>
-      <w:proofErr w:type="spellEnd"/>
-      <w:r>
-        <w:rPr>
-          <w:rFonts w:ascii="Courier New" w:eastAsia="Times New Roman" w:hAnsi="Courier New" w:cs="Courier New"/>
-          <w:color w:val="000000"/>
-          <w:sz w:val="18"/>
-          <w:szCs w:val="18"/>
-        </w:rPr>
-        <w:t>().</w:t>
-      </w:r>
-      <w:proofErr w:type="spellStart"/>
-      <w:r>
-        <w:rPr>
-          <w:rFonts w:ascii="Courier New" w:eastAsia="Times New Roman" w:hAnsi="Courier New" w:cs="Courier New"/>
-          <w:color w:val="000000"/>
-          <w:sz w:val="18"/>
-          <w:szCs w:val="18"/>
-        </w:rPr>
-        <w:t>toString</w:t>
-      </w:r>
-      <w:proofErr w:type="spellEnd"/>
-      <w:r>
-        <w:rPr>
-          <w:rFonts w:ascii="Courier New" w:eastAsia="Times New Roman" w:hAnsi="Courier New" w:cs="Courier New"/>
-          <w:color w:val="000000"/>
-          <w:sz w:val="18"/>
-          <w:szCs w:val="18"/>
-        </w:rPr>
-        <w:t>());</w:t>
+        <w:t>, nameEditText.getText().toString());</w:t>
       </w:r>
       <w:r>
         <w:rPr>
@@ -585,33 +382,12 @@
     <w:p/>
     <w:p>
       <w:r>
-        <w:t xml:space="preserve">To give alternate chance to players </w:t>
-      </w:r>
-      <w:proofErr w:type="gramStart"/>
-      <w:r>
-        <w:t>and  not</w:t>
-      </w:r>
-      <w:proofErr w:type="gramEnd"/>
-      <w:r>
-        <w:t xml:space="preserve"> letting overwrite each other’s move, follow this code.</w:t>
+        <w:t>To give alternate chance to players and  not letting overwrite each other’s move, follow this code.</w:t>
       </w:r>
     </w:p>
     <w:p>
       <w:r>
-        <w:t xml:space="preserve">Use </w:t>
-      </w:r>
-      <w:proofErr w:type="spellStart"/>
-      <w:proofErr w:type="gramStart"/>
-      <w:r>
-        <w:t>imageView.getDrawable</w:t>
-      </w:r>
-      <w:proofErr w:type="spellEnd"/>
-      <w:r>
-        <w:t>(</w:t>
-      </w:r>
-      <w:proofErr w:type="gramEnd"/>
-      <w:r>
-        <w:t>)!=null</w:t>
+        <w:t>Use imageView.getDrawable()!=null</w:t>
       </w:r>
     </w:p>
     <w:p/>
@@ -669,16 +445,225 @@
         </w:rPr>
         <w:t xml:space="preserve">import </w:t>
       </w:r>
-      <w:proofErr w:type="spellStart"/>
-      <w:r>
-        <w:rPr>
-          <w:color w:val="000000"/>
-          <w:sz w:val="18"/>
-          <w:szCs w:val="18"/>
-        </w:rPr>
-        <w:t>androidx.appcompat.app.AppCompatActivity</w:t>
-      </w:r>
-      <w:proofErr w:type="spellEnd"/>
+      <w:r>
+        <w:rPr>
+          <w:color w:val="000000"/>
+          <w:sz w:val="18"/>
+          <w:szCs w:val="18"/>
+        </w:rPr>
+        <w:t>androidx.appcompat.app.AppCompatActivity;</w:t>
+      </w:r>
+      <w:r>
+        <w:rPr>
+          <w:color w:val="000000"/>
+          <w:sz w:val="18"/>
+          <w:szCs w:val="18"/>
+        </w:rPr>
+        <w:br/>
+      </w:r>
+      <w:r>
+        <w:rPr>
+          <w:color w:val="000000"/>
+          <w:sz w:val="18"/>
+          <w:szCs w:val="18"/>
+        </w:rPr>
+        <w:br/>
+      </w:r>
+      <w:r>
+        <w:rPr>
+          <w:b/>
+          <w:bCs/>
+          <w:color w:val="000080"/>
+          <w:sz w:val="18"/>
+          <w:szCs w:val="18"/>
+        </w:rPr>
+        <w:t xml:space="preserve">import </w:t>
+      </w:r>
+      <w:r>
+        <w:rPr>
+          <w:color w:val="000000"/>
+          <w:sz w:val="18"/>
+          <w:szCs w:val="18"/>
+        </w:rPr>
+        <w:t>android.os.Bundle;</w:t>
+      </w:r>
+      <w:r>
+        <w:rPr>
+          <w:color w:val="000000"/>
+          <w:sz w:val="18"/>
+          <w:szCs w:val="18"/>
+        </w:rPr>
+        <w:br/>
+      </w:r>
+      <w:r>
+        <w:rPr>
+          <w:b/>
+          <w:bCs/>
+          <w:color w:val="000080"/>
+          <w:sz w:val="18"/>
+          <w:szCs w:val="18"/>
+        </w:rPr>
+        <w:t xml:space="preserve">import </w:t>
+      </w:r>
+      <w:r>
+        <w:rPr>
+          <w:color w:val="000000"/>
+          <w:sz w:val="18"/>
+          <w:szCs w:val="18"/>
+        </w:rPr>
+        <w:t>android.view.View;</w:t>
+      </w:r>
+      <w:r>
+        <w:rPr>
+          <w:color w:val="000000"/>
+          <w:sz w:val="18"/>
+          <w:szCs w:val="18"/>
+        </w:rPr>
+        <w:br/>
+      </w:r>
+      <w:r>
+        <w:rPr>
+          <w:b/>
+          <w:bCs/>
+          <w:color w:val="000080"/>
+          <w:sz w:val="18"/>
+          <w:szCs w:val="18"/>
+        </w:rPr>
+        <w:t xml:space="preserve">import </w:t>
+      </w:r>
+      <w:r>
+        <w:rPr>
+          <w:color w:val="000000"/>
+          <w:sz w:val="18"/>
+          <w:szCs w:val="18"/>
+        </w:rPr>
+        <w:t>android.widget.ImageView;</w:t>
+      </w:r>
+      <w:r>
+        <w:rPr>
+          <w:color w:val="000000"/>
+          <w:sz w:val="18"/>
+          <w:szCs w:val="18"/>
+        </w:rPr>
+        <w:br/>
+      </w:r>
+      <w:r>
+        <w:rPr>
+          <w:b/>
+          <w:bCs/>
+          <w:color w:val="000080"/>
+          <w:sz w:val="18"/>
+          <w:szCs w:val="18"/>
+        </w:rPr>
+        <w:t xml:space="preserve">import </w:t>
+      </w:r>
+      <w:r>
+        <w:rPr>
+          <w:color w:val="000000"/>
+          <w:sz w:val="18"/>
+          <w:szCs w:val="18"/>
+        </w:rPr>
+        <w:t>android.widget.Toast;</w:t>
+      </w:r>
+      <w:r>
+        <w:rPr>
+          <w:color w:val="000000"/>
+          <w:sz w:val="18"/>
+          <w:szCs w:val="18"/>
+        </w:rPr>
+        <w:br/>
+      </w:r>
+      <w:r>
+        <w:rPr>
+          <w:color w:val="000000"/>
+          <w:sz w:val="18"/>
+          <w:szCs w:val="18"/>
+        </w:rPr>
+        <w:br/>
+      </w:r>
+      <w:r>
+        <w:rPr>
+          <w:b/>
+          <w:bCs/>
+          <w:color w:val="000080"/>
+          <w:sz w:val="18"/>
+          <w:szCs w:val="18"/>
+        </w:rPr>
+        <w:t xml:space="preserve">public class </w:t>
+      </w:r>
+      <w:r>
+        <w:rPr>
+          <w:color w:val="000000"/>
+          <w:sz w:val="18"/>
+          <w:szCs w:val="18"/>
+        </w:rPr>
+        <w:t xml:space="preserve">MainActivity </w:t>
+      </w:r>
+      <w:r>
+        <w:rPr>
+          <w:b/>
+          <w:bCs/>
+          <w:color w:val="000080"/>
+          <w:sz w:val="18"/>
+          <w:szCs w:val="18"/>
+        </w:rPr>
+        <w:t xml:space="preserve">extends </w:t>
+      </w:r>
+      <w:r>
+        <w:rPr>
+          <w:color w:val="000000"/>
+          <w:sz w:val="18"/>
+          <w:szCs w:val="18"/>
+        </w:rPr>
+        <w:t>AppCompatActivity {</w:t>
+      </w:r>
+      <w:r>
+        <w:rPr>
+          <w:color w:val="000000"/>
+          <w:sz w:val="18"/>
+          <w:szCs w:val="18"/>
+        </w:rPr>
+        <w:br/>
+        <w:t xml:space="preserve">    </w:t>
+      </w:r>
+      <w:r>
+        <w:rPr>
+          <w:b/>
+          <w:bCs/>
+          <w:color w:val="000080"/>
+          <w:sz w:val="18"/>
+          <w:szCs w:val="18"/>
+        </w:rPr>
+        <w:t xml:space="preserve">boolean </w:t>
+      </w:r>
+      <w:r>
+        <w:rPr>
+          <w:b/>
+          <w:bCs/>
+          <w:color w:val="660E7A"/>
+          <w:sz w:val="18"/>
+          <w:szCs w:val="18"/>
+        </w:rPr>
+        <w:t>re</w:t>
+      </w:r>
+      <w:r>
+        <w:rPr>
+          <w:color w:val="000000"/>
+          <w:sz w:val="18"/>
+          <w:szCs w:val="18"/>
+        </w:rPr>
+        <w:t>=</w:t>
+      </w:r>
+      <w:r>
+        <w:rPr>
+          <w:b/>
+          <w:bCs/>
+          <w:color w:val="000080"/>
+          <w:sz w:val="18"/>
+          <w:szCs w:val="18"/>
+        </w:rPr>
+        <w:t>true</w:t>
+      </w:r>
       <w:r>
         <w:rPr>
           <w:color w:val="000000"/>
@@ -694,299 +679,8 @@
           <w:szCs w:val="18"/>
         </w:rPr>
         <w:br/>
-      </w:r>
-      <w:r>
-        <w:rPr>
-          <w:color w:val="000000"/>
-          <w:sz w:val="18"/>
-          <w:szCs w:val="18"/>
-        </w:rPr>
-        <w:br/>
-      </w:r>
-      <w:r>
-        <w:rPr>
-          <w:b/>
-          <w:bCs/>
-          <w:color w:val="000080"/>
-          <w:sz w:val="18"/>
-          <w:szCs w:val="18"/>
-        </w:rPr>
-        <w:t xml:space="preserve">import </w:t>
-      </w:r>
-      <w:proofErr w:type="spellStart"/>
-      <w:r>
-        <w:rPr>
-          <w:color w:val="000000"/>
-          <w:sz w:val="18"/>
-          <w:szCs w:val="18"/>
-        </w:rPr>
-        <w:t>android.os.Bundle</w:t>
-      </w:r>
-      <w:proofErr w:type="spellEnd"/>
-      <w:r>
-        <w:rPr>
-          <w:color w:val="000000"/>
-          <w:sz w:val="18"/>
-          <w:szCs w:val="18"/>
-        </w:rPr>
-        <w:t>;</w:t>
-      </w:r>
-      <w:r>
-        <w:rPr>
-          <w:color w:val="000000"/>
-          <w:sz w:val="18"/>
-          <w:szCs w:val="18"/>
-        </w:rPr>
-        <w:br/>
-      </w:r>
-      <w:r>
-        <w:rPr>
-          <w:b/>
-          <w:bCs/>
-          <w:color w:val="000080"/>
-          <w:sz w:val="18"/>
-          <w:szCs w:val="18"/>
-        </w:rPr>
-        <w:t xml:space="preserve">import </w:t>
-      </w:r>
-      <w:proofErr w:type="spellStart"/>
-      <w:r>
-        <w:rPr>
-          <w:color w:val="000000"/>
-          <w:sz w:val="18"/>
-          <w:szCs w:val="18"/>
-        </w:rPr>
-        <w:t>android.view.View</w:t>
-      </w:r>
-      <w:proofErr w:type="spellEnd"/>
-      <w:r>
-        <w:rPr>
-          <w:color w:val="000000"/>
-          <w:sz w:val="18"/>
-          <w:szCs w:val="18"/>
-        </w:rPr>
-        <w:t>;</w:t>
-      </w:r>
-      <w:r>
-        <w:rPr>
-          <w:color w:val="000000"/>
-          <w:sz w:val="18"/>
-          <w:szCs w:val="18"/>
-        </w:rPr>
-        <w:br/>
-      </w:r>
-      <w:r>
-        <w:rPr>
-          <w:b/>
-          <w:bCs/>
-          <w:color w:val="000080"/>
-          <w:sz w:val="18"/>
-          <w:szCs w:val="18"/>
-        </w:rPr>
-        <w:t xml:space="preserve">import </w:t>
-      </w:r>
-      <w:proofErr w:type="spellStart"/>
-      <w:r>
-        <w:rPr>
-          <w:color w:val="000000"/>
-          <w:sz w:val="18"/>
-          <w:szCs w:val="18"/>
-        </w:rPr>
-        <w:t>android.widget.ImageView</w:t>
-      </w:r>
-      <w:proofErr w:type="spellEnd"/>
-      <w:r>
-        <w:rPr>
-          <w:color w:val="000000"/>
-          <w:sz w:val="18"/>
-          <w:szCs w:val="18"/>
-        </w:rPr>
-        <w:t>;</w:t>
-      </w:r>
-      <w:r>
-        <w:rPr>
-          <w:color w:val="000000"/>
-          <w:sz w:val="18"/>
-          <w:szCs w:val="18"/>
-        </w:rPr>
-        <w:br/>
-      </w:r>
-      <w:r>
-        <w:rPr>
-          <w:b/>
-          <w:bCs/>
-          <w:color w:val="000080"/>
-          <w:sz w:val="18"/>
-          <w:szCs w:val="18"/>
-        </w:rPr>
-        <w:t xml:space="preserve">import </w:t>
-      </w:r>
-      <w:proofErr w:type="spellStart"/>
-      <w:r>
-        <w:rPr>
-          <w:color w:val="000000"/>
-          <w:sz w:val="18"/>
-          <w:szCs w:val="18"/>
-        </w:rPr>
-        <w:t>android.widget.Toast</w:t>
-      </w:r>
-      <w:proofErr w:type="spellEnd"/>
-      <w:r>
-        <w:rPr>
-          <w:color w:val="000000"/>
-          <w:sz w:val="18"/>
-          <w:szCs w:val="18"/>
-        </w:rPr>
-        <w:t>;</w:t>
-      </w:r>
-      <w:r>
-        <w:rPr>
-          <w:color w:val="000000"/>
-          <w:sz w:val="18"/>
-          <w:szCs w:val="18"/>
-        </w:rPr>
-        <w:br/>
-      </w:r>
-      <w:r>
-        <w:rPr>
-          <w:color w:val="000000"/>
-          <w:sz w:val="18"/>
-          <w:szCs w:val="18"/>
-        </w:rPr>
-        <w:br/>
-      </w:r>
-      <w:r>
-        <w:rPr>
-          <w:b/>
-          <w:bCs/>
-          <w:color w:val="000080"/>
-          <w:sz w:val="18"/>
-          <w:szCs w:val="18"/>
-        </w:rPr>
-        <w:t xml:space="preserve">public class </w:t>
-      </w:r>
-      <w:proofErr w:type="spellStart"/>
-      <w:r>
-        <w:rPr>
-          <w:color w:val="000000"/>
-          <w:sz w:val="18"/>
-          <w:szCs w:val="18"/>
-        </w:rPr>
-        <w:t>MainActivity</w:t>
-      </w:r>
-      <w:proofErr w:type="spellEnd"/>
-      <w:r>
-        <w:rPr>
-          <w:color w:val="000000"/>
-          <w:sz w:val="18"/>
-          <w:szCs w:val="18"/>
-        </w:rPr>
-        <w:t xml:space="preserve"> </w:t>
-      </w:r>
-      <w:r>
-        <w:rPr>
-          <w:b/>
-          <w:bCs/>
-          <w:color w:val="000080"/>
-          <w:sz w:val="18"/>
-          <w:szCs w:val="18"/>
-        </w:rPr>
-        <w:t xml:space="preserve">extends </w:t>
-      </w:r>
-      <w:proofErr w:type="spellStart"/>
-      <w:r>
-        <w:rPr>
-          <w:color w:val="000000"/>
-          <w:sz w:val="18"/>
-          <w:szCs w:val="18"/>
-        </w:rPr>
-        <w:t>AppCompatActivity</w:t>
-      </w:r>
-      <w:proofErr w:type="spellEnd"/>
-      <w:r>
-        <w:rPr>
-          <w:color w:val="000000"/>
-          <w:sz w:val="18"/>
-          <w:szCs w:val="18"/>
-        </w:rPr>
-        <w:t xml:space="preserve"> {</w:t>
-      </w:r>
-      <w:r>
-        <w:rPr>
-          <w:color w:val="000000"/>
-          <w:sz w:val="18"/>
-          <w:szCs w:val="18"/>
-        </w:rPr>
-        <w:br/>
         <w:t xml:space="preserve">    </w:t>
       </w:r>
-      <w:proofErr w:type="spellStart"/>
-      <w:r>
-        <w:rPr>
-          <w:b/>
-          <w:bCs/>
-          <w:color w:val="000080"/>
-          <w:sz w:val="18"/>
-          <w:szCs w:val="18"/>
-        </w:rPr>
-        <w:t>boolean</w:t>
-      </w:r>
-      <w:proofErr w:type="spellEnd"/>
-      <w:r>
-        <w:rPr>
-          <w:b/>
-          <w:bCs/>
-          <w:color w:val="000080"/>
-          <w:sz w:val="18"/>
-          <w:szCs w:val="18"/>
-        </w:rPr>
-        <w:t xml:space="preserve"> </w:t>
-      </w:r>
-      <w:r>
-        <w:rPr>
-          <w:b/>
-          <w:bCs/>
-          <w:color w:val="660E7A"/>
-          <w:sz w:val="18"/>
-          <w:szCs w:val="18"/>
-        </w:rPr>
-        <w:t>re</w:t>
-      </w:r>
-      <w:r>
-        <w:rPr>
-          <w:color w:val="000000"/>
-          <w:sz w:val="18"/>
-          <w:szCs w:val="18"/>
-        </w:rPr>
-        <w:t>=</w:t>
-      </w:r>
-      <w:r>
-        <w:rPr>
-          <w:b/>
-          <w:bCs/>
-          <w:color w:val="000080"/>
-          <w:sz w:val="18"/>
-          <w:szCs w:val="18"/>
-        </w:rPr>
-        <w:t>true</w:t>
-      </w:r>
-      <w:r>
-        <w:rPr>
-          <w:color w:val="000000"/>
-          <w:sz w:val="18"/>
-          <w:szCs w:val="18"/>
-        </w:rPr>
-        <w:t>;</w:t>
-      </w:r>
-      <w:r>
-        <w:rPr>
-          <w:color w:val="000000"/>
-          <w:sz w:val="18"/>
-          <w:szCs w:val="18"/>
-        </w:rPr>
-        <w:br/>
-        <w:t xml:space="preserve">    </w:t>
-      </w:r>
       <w:r>
         <w:rPr>
           <w:b/>
@@ -997,23 +691,22 @@
         </w:rPr>
         <w:t xml:space="preserve">public void </w:t>
       </w:r>
-      <w:proofErr w:type="spellStart"/>
-      <w:r>
-        <w:rPr>
-          <w:color w:val="000000"/>
-          <w:sz w:val="18"/>
-          <w:szCs w:val="18"/>
-        </w:rPr>
-        <w:t>dropIn</w:t>
-      </w:r>
-      <w:proofErr w:type="spellEnd"/>
-      <w:r>
-        <w:rPr>
-          <w:color w:val="000000"/>
-          <w:sz w:val="18"/>
-          <w:szCs w:val="18"/>
-        </w:rPr>
-        <w:t>(View view){</w:t>
+      <w:r>
+        <w:rPr>
+          <w:color w:val="000000"/>
+          <w:sz w:val="18"/>
+          <w:szCs w:val="18"/>
+        </w:rPr>
+        <w:t>dropIn(View view){</w:t>
+      </w:r>
+      <w:r>
+        <w:rPr>
+          <w:color w:val="000000"/>
+          <w:sz w:val="18"/>
+          <w:szCs w:val="18"/>
+        </w:rPr>
+        <w:br/>
+        <w:t xml:space="preserve">        ImageView counter = (ImageView)view;</w:t>
       </w:r>
       <w:r>
         <w:rPr>
@@ -1024,51 +717,6 @@
         <w:br/>
         <w:t xml:space="preserve">        </w:t>
       </w:r>
-      <w:proofErr w:type="spellStart"/>
-      <w:r>
-        <w:rPr>
-          <w:color w:val="000000"/>
-          <w:sz w:val="18"/>
-          <w:szCs w:val="18"/>
-        </w:rPr>
-        <w:t>ImageView</w:t>
-      </w:r>
-      <w:proofErr w:type="spellEnd"/>
-      <w:r>
-        <w:rPr>
-          <w:color w:val="000000"/>
-          <w:sz w:val="18"/>
-          <w:szCs w:val="18"/>
-        </w:rPr>
-        <w:t xml:space="preserve"> counter = (</w:t>
-      </w:r>
-      <w:proofErr w:type="spellStart"/>
-      <w:r>
-        <w:rPr>
-          <w:color w:val="000000"/>
-          <w:sz w:val="18"/>
-          <w:szCs w:val="18"/>
-        </w:rPr>
-        <w:t>ImageView</w:t>
-      </w:r>
-      <w:proofErr w:type="spellEnd"/>
-      <w:r>
-        <w:rPr>
-          <w:color w:val="000000"/>
-          <w:sz w:val="18"/>
-          <w:szCs w:val="18"/>
-        </w:rPr>
-        <w:t>)view;</w:t>
-      </w:r>
-      <w:r>
-        <w:rPr>
-          <w:color w:val="000000"/>
-          <w:sz w:val="18"/>
-          <w:szCs w:val="18"/>
-        </w:rPr>
-        <w:br/>
-        <w:t xml:space="preserve">        </w:t>
-      </w:r>
       <w:r>
         <w:rPr>
           <w:b/>
@@ -1085,25 +733,7 @@
           <w:sz w:val="18"/>
           <w:szCs w:val="18"/>
         </w:rPr>
-        <w:t>(</w:t>
-      </w:r>
-      <w:proofErr w:type="spellStart"/>
-      <w:r>
-        <w:rPr>
-          <w:color w:val="000000"/>
-          <w:sz w:val="18"/>
-          <w:szCs w:val="18"/>
-        </w:rPr>
-        <w:t>counter.getDrawable</w:t>
-      </w:r>
-      <w:proofErr w:type="spellEnd"/>
-      <w:r>
-        <w:rPr>
-          <w:color w:val="000000"/>
-          <w:sz w:val="18"/>
-          <w:szCs w:val="18"/>
-        </w:rPr>
-        <w:t>()==</w:t>
+        <w:t>(counter.getDrawable()==</w:t>
       </w:r>
       <w:r>
         <w:rPr>
@@ -1130,25 +760,7 @@
           <w:szCs w:val="18"/>
         </w:rPr>
         <w:br/>
-        <w:t xml:space="preserve">            </w:t>
-      </w:r>
-      <w:proofErr w:type="spellStart"/>
-      <w:r>
-        <w:rPr>
-          <w:color w:val="000000"/>
-          <w:sz w:val="18"/>
-          <w:szCs w:val="18"/>
-        </w:rPr>
-        <w:t>counter.setTranslationY</w:t>
-      </w:r>
-      <w:proofErr w:type="spellEnd"/>
-      <w:r>
-        <w:rPr>
-          <w:color w:val="000000"/>
-          <w:sz w:val="18"/>
-          <w:szCs w:val="18"/>
-        </w:rPr>
-        <w:t>(-</w:t>
+        <w:t xml:space="preserve">            counter.setTranslationY(-</w:t>
       </w:r>
       <w:r>
         <w:rPr>
@@ -1226,34 +838,7 @@
           <w:szCs w:val="18"/>
         </w:rPr>
         <w:br/>
-        <w:t xml:space="preserve">                </w:t>
-      </w:r>
-      <w:proofErr w:type="spellStart"/>
-      <w:r>
-        <w:rPr>
-          <w:color w:val="000000"/>
-          <w:sz w:val="18"/>
-          <w:szCs w:val="18"/>
-        </w:rPr>
-        <w:t>counter.setImageResource</w:t>
-      </w:r>
-      <w:proofErr w:type="spellEnd"/>
-      <w:r>
-        <w:rPr>
-          <w:color w:val="000000"/>
-          <w:sz w:val="18"/>
-          <w:szCs w:val="18"/>
-        </w:rPr>
-        <w:t>(</w:t>
-      </w:r>
-      <w:proofErr w:type="spellStart"/>
-      <w:r>
-        <w:rPr>
-          <w:color w:val="000000"/>
-          <w:sz w:val="18"/>
-          <w:szCs w:val="18"/>
-        </w:rPr>
-        <w:t>R.drawable.</w:t>
+        <w:t xml:space="preserve">                counter.setImageResource(R.drawable.</w:t>
       </w:r>
       <w:r>
         <w:rPr>
@@ -1267,7 +852,6 @@
         </w:rPr>
         <w:t>red</w:t>
       </w:r>
-      <w:proofErr w:type="spellEnd"/>
       <w:r>
         <w:rPr>
           <w:color w:val="000000"/>
@@ -1355,34 +939,7 @@
           <w:szCs w:val="18"/>
         </w:rPr>
         <w:br/>
-        <w:t xml:space="preserve">                </w:t>
-      </w:r>
-      <w:proofErr w:type="spellStart"/>
-      <w:r>
-        <w:rPr>
-          <w:color w:val="000000"/>
-          <w:sz w:val="18"/>
-          <w:szCs w:val="18"/>
-        </w:rPr>
-        <w:t>counter.setImageResource</w:t>
-      </w:r>
-      <w:proofErr w:type="spellEnd"/>
-      <w:r>
-        <w:rPr>
-          <w:color w:val="000000"/>
-          <w:sz w:val="18"/>
-          <w:szCs w:val="18"/>
-        </w:rPr>
-        <w:t>(</w:t>
-      </w:r>
-      <w:proofErr w:type="spellStart"/>
-      <w:r>
-        <w:rPr>
-          <w:color w:val="000000"/>
-          <w:sz w:val="18"/>
-          <w:szCs w:val="18"/>
-        </w:rPr>
-        <w:t>R.drawable.</w:t>
+        <w:t xml:space="preserve">                counter.setImageResource(R.drawable.</w:t>
       </w:r>
       <w:r>
         <w:rPr>
@@ -1396,7 +953,6 @@
         </w:rPr>
         <w:t>yellow</w:t>
       </w:r>
-      <w:proofErr w:type="spellEnd"/>
       <w:r>
         <w:rPr>
           <w:color w:val="000000"/>
@@ -1466,43 +1022,7 @@
           <w:szCs w:val="18"/>
         </w:rPr>
         <w:br/>
-        <w:t xml:space="preserve">            </w:t>
-      </w:r>
-      <w:proofErr w:type="spellStart"/>
-      <w:r>
-        <w:rPr>
-          <w:color w:val="000000"/>
-          <w:sz w:val="18"/>
-          <w:szCs w:val="18"/>
-        </w:rPr>
-        <w:t>counter.animate</w:t>
-      </w:r>
-      <w:proofErr w:type="spellEnd"/>
-      <w:r>
-        <w:rPr>
-          <w:color w:val="000000"/>
-          <w:sz w:val="18"/>
-          <w:szCs w:val="18"/>
-        </w:rPr>
-        <w:t>().</w:t>
-      </w:r>
-      <w:proofErr w:type="spellStart"/>
-      <w:r>
-        <w:rPr>
-          <w:color w:val="000000"/>
-          <w:sz w:val="18"/>
-          <w:szCs w:val="18"/>
-        </w:rPr>
-        <w:t>translationYBy</w:t>
-      </w:r>
-      <w:proofErr w:type="spellEnd"/>
-      <w:r>
-        <w:rPr>
-          <w:color w:val="000000"/>
-          <w:sz w:val="18"/>
-          <w:szCs w:val="18"/>
-        </w:rPr>
-        <w:t>(</w:t>
+        <w:t xml:space="preserve">            counter.animate().translationYBy(</w:t>
       </w:r>
       <w:r>
         <w:rPr>
@@ -1518,25 +1038,7 @@
           <w:sz w:val="18"/>
           <w:szCs w:val="18"/>
         </w:rPr>
-        <w:t>).</w:t>
-      </w:r>
-      <w:proofErr w:type="spellStart"/>
-      <w:r>
-        <w:rPr>
-          <w:color w:val="000000"/>
-          <w:sz w:val="18"/>
-          <w:szCs w:val="18"/>
-        </w:rPr>
-        <w:t>setDuration</w:t>
-      </w:r>
-      <w:proofErr w:type="spellEnd"/>
-      <w:r>
-        <w:rPr>
-          <w:color w:val="000000"/>
-          <w:sz w:val="18"/>
-          <w:szCs w:val="18"/>
-        </w:rPr>
-        <w:t>(</w:t>
+        <w:t>).setDuration(</w:t>
       </w:r>
       <w:r>
         <w:rPr>
@@ -1608,41 +1110,13 @@
         </w:rPr>
         <w:t xml:space="preserve">protected void </w:t>
       </w:r>
-      <w:proofErr w:type="spellStart"/>
-      <w:r>
-        <w:rPr>
-          <w:color w:val="000000"/>
-          <w:sz w:val="18"/>
-          <w:szCs w:val="18"/>
-        </w:rPr>
-        <w:t>onCreate</w:t>
-      </w:r>
-      <w:proofErr w:type="spellEnd"/>
-      <w:r>
-        <w:rPr>
-          <w:color w:val="000000"/>
-          <w:sz w:val="18"/>
-          <w:szCs w:val="18"/>
-        </w:rPr>
-        <w:t xml:space="preserve">(Bundle </w:t>
-      </w:r>
-      <w:proofErr w:type="spellStart"/>
-      <w:r>
-        <w:rPr>
-          <w:color w:val="000000"/>
-          <w:sz w:val="18"/>
-          <w:szCs w:val="18"/>
-        </w:rPr>
-        <w:t>savedInstanceState</w:t>
-      </w:r>
-      <w:proofErr w:type="spellEnd"/>
-      <w:r>
-        <w:rPr>
-          <w:color w:val="000000"/>
-          <w:sz w:val="18"/>
-          <w:szCs w:val="18"/>
-        </w:rPr>
-        <w:t>) {</w:t>
+      <w:r>
+        <w:rPr>
+          <w:color w:val="000000"/>
+          <w:sz w:val="18"/>
+          <w:szCs w:val="18"/>
+        </w:rPr>
+        <w:t>onCreate(Bundle savedInstanceState) {</w:t>
       </w:r>
       <w:r>
         <w:rPr>
@@ -1653,7 +1127,6 @@
         <w:br/>
         <w:t xml:space="preserve">        </w:t>
       </w:r>
-      <w:proofErr w:type="spellStart"/>
       <w:r>
         <w:rPr>
           <w:b/>
@@ -1670,70 +1143,16 @@
           <w:sz w:val="18"/>
           <w:szCs w:val="18"/>
         </w:rPr>
-        <w:t>.onCreate</w:t>
-      </w:r>
-      <w:proofErr w:type="spellEnd"/>
-      <w:r>
-        <w:rPr>
-          <w:color w:val="000000"/>
-          <w:sz w:val="18"/>
-          <w:szCs w:val="18"/>
-        </w:rPr>
-        <w:t>(</w:t>
-      </w:r>
-      <w:proofErr w:type="spellStart"/>
-      <w:r>
-        <w:rPr>
-          <w:color w:val="000000"/>
-          <w:sz w:val="18"/>
-          <w:szCs w:val="18"/>
-        </w:rPr>
-        <w:t>savedInstanceState</w:t>
-      </w:r>
-      <w:proofErr w:type="spellEnd"/>
-      <w:r>
-        <w:rPr>
-          <w:color w:val="000000"/>
-          <w:sz w:val="18"/>
-          <w:szCs w:val="18"/>
-        </w:rPr>
-        <w:t>);</w:t>
-      </w:r>
-      <w:r>
-        <w:rPr>
-          <w:color w:val="000000"/>
-          <w:sz w:val="18"/>
-          <w:szCs w:val="18"/>
-        </w:rPr>
-        <w:br/>
-        <w:t xml:space="preserve">        </w:t>
-      </w:r>
-      <w:proofErr w:type="spellStart"/>
-      <w:r>
-        <w:rPr>
-          <w:color w:val="000000"/>
-          <w:sz w:val="18"/>
-          <w:szCs w:val="18"/>
-        </w:rPr>
-        <w:t>setContentView</w:t>
-      </w:r>
-      <w:proofErr w:type="spellEnd"/>
-      <w:r>
-        <w:rPr>
-          <w:color w:val="000000"/>
-          <w:sz w:val="18"/>
-          <w:szCs w:val="18"/>
-        </w:rPr>
-        <w:t>(</w:t>
-      </w:r>
-      <w:proofErr w:type="spellStart"/>
-      <w:r>
-        <w:rPr>
-          <w:color w:val="000000"/>
-          <w:sz w:val="18"/>
-          <w:szCs w:val="18"/>
-        </w:rPr>
-        <w:t>R.layout.</w:t>
+        <w:t>.onCreate(savedInstanceState);</w:t>
+      </w:r>
+      <w:r>
+        <w:rPr>
+          <w:color w:val="000000"/>
+          <w:sz w:val="18"/>
+          <w:szCs w:val="18"/>
+        </w:rPr>
+        <w:br/>
+        <w:t xml:space="preserve">        setContentView(R.layout.</w:t>
       </w:r>
       <w:r>
         <w:rPr>
@@ -1747,7 +1166,6 @@
         </w:rPr>
         <w:t>activity_main</w:t>
       </w:r>
-      <w:proofErr w:type="spellEnd"/>
       <w:r>
         <w:rPr>
           <w:color w:val="000000"/>
@@ -1791,6 +1209,146 @@
       </w:hyperlink>
     </w:p>
     <w:p/>
+    <w:p/>
+    <w:p>
+      <w:pPr>
+        <w:rPr>
+          <w:b/>
+          <w:sz w:val="32"/>
+        </w:rPr>
+      </w:pPr>
+      <w:r>
+        <w:rPr>
+          <w:b/>
+          <w:sz w:val="32"/>
+        </w:rPr>
+        <w:t>To import a video, first make a folder “raw” inside res and paste video in it. Then create a VideoView and write this code in OnCreate method :-</w:t>
+      </w:r>
+    </w:p>
+    <w:p>
+      <w:r>
+        <w:t>VideoView vid = (VideoView ) findViewById(R.id.videoView);</w:t>
+      </w:r>
+    </w:p>
+    <w:p>
+      <w:r>
+        <w:t>vid.setVideoPath(“android.resource://”+getPackageName()+”/”+R.raw.demovideo);</w:t>
+      </w:r>
+      <w:r>
+        <w:tab/>
+      </w:r>
+    </w:p>
+    <w:p>
+      <w:pPr>
+        <w:rPr>
+          <w:i/>
+          <w:sz w:val="20"/>
+        </w:rPr>
+      </w:pPr>
+      <w:r>
+        <w:rPr>
+          <w:i/>
+          <w:sz w:val="20"/>
+        </w:rPr>
+        <w:t>//</w:t>
+      </w:r>
+      <w:r>
+        <w:rPr>
+          <w:i/>
+          <w:sz w:val="20"/>
+        </w:rPr>
+        <w:t>ADD MEDIA CONTROLLER TO ADD PAUSE PLAY SEEK OPTION:</w:t>
+      </w:r>
+    </w:p>
+    <w:p>
+      <w:pPr>
+        <w:rPr>
+          <w:sz w:val="20"/>
+        </w:rPr>
+      </w:pPr>
+      <w:r>
+        <w:rPr>
+          <w:sz w:val="20"/>
+        </w:rPr>
+        <w:t>MediaController med = new MediaController(this);</w:t>
+      </w:r>
+    </w:p>
+    <w:p>
+      <w:pPr>
+        <w:rPr>
+          <w:sz w:val="20"/>
+        </w:rPr>
+      </w:pPr>
+      <w:r>
+        <w:rPr>
+          <w:sz w:val="20"/>
+        </w:rPr>
+        <w:t>med.setAnchorView(vid)</w:t>
+      </w:r>
+      <w:r>
+        <w:rPr>
+          <w:sz w:val="20"/>
+        </w:rPr>
+        <w:t>;</w:t>
+      </w:r>
+    </w:p>
+    <w:p>
+      <w:pPr>
+        <w:rPr>
+          <w:sz w:val="20"/>
+        </w:rPr>
+      </w:pPr>
+      <w:r>
+        <w:rPr>
+          <w:sz w:val="20"/>
+        </w:rPr>
+        <w:t>vid.setMediaController(med);</w:t>
+      </w:r>
+    </w:p>
+    <w:p>
+      <w:r>
+        <w:t>vid.start();</w:t>
+      </w:r>
+    </w:p>
+    <w:p/>
+    <w:p/>
+    <w:p>
+      <w:pPr>
+        <w:rPr>
+          <w:b/>
+          <w:sz w:val="32"/>
+        </w:rPr>
+      </w:pPr>
+      <w:r>
+        <w:rPr>
+          <w:b/>
+          <w:sz w:val="32"/>
+        </w:rPr>
+        <w:lastRenderedPageBreak/>
+        <w:t>TO run an Audio, we don’t  have to add any view, just adding media controller will do.</w:t>
+      </w:r>
+    </w:p>
+    <w:p/>
+    <w:p>
+      <w:r>
+        <w:t>MediaPlayer med = MediaPlayer.create(context:this,R.raw.demoaudio);</w:t>
+      </w:r>
+    </w:p>
+    <w:p>
+      <w:r>
+        <w:t>med.start();</w:t>
+      </w:r>
+    </w:p>
+    <w:p>
+      <w:r>
+        <w:t>//to add controls, u have to add buttons on your own and add this function to play button function…</w:t>
+      </w:r>
+    </w:p>
+    <w:p>
+      <w:r>
+        <w:t>//for seekbar, chk out audio seeking video mod -4 vid -14</w:t>
+      </w:r>
+    </w:p>
     <w:sectPr>
       <w:pgSz w:w="12240" w:h="15840"/>
       <w:pgMar w:top="1440" w:right="1440" w:bottom="1440" w:left="1440" w:header="720" w:footer="720" w:gutter="0"/>
@@ -1960,6 +1518,7 @@
   <w:style w:type="paragraph" w:default="1" w:styleId="Normal">
     <w:name w:val="Normal"/>
     <w:qFormat/>
+    <w:rsid w:val="00DE151E"/>
   </w:style>
   <w:style w:type="character" w:default="1" w:styleId="DefaultParagraphFont">
     <w:name w:val="Default Paragraph Font"/>

</xml_diff>

<commit_message>
Weather app with integration done
API - http://api.openweathermap.org/data/2.5/weather?q=tokyo&appid=0495492fe940b8155d8262944d590960
</commit_message>
<xml_diff>
--- a/Tutorials.docx
+++ b/Tutorials.docx
@@ -2623,6 +2623,90 @@
     <w:p>
       <w:r>
         <w:t>The view shared by the button helped in playing the respective audio file.</w:t>
+      </w:r>
+    </w:p>
+    <w:p/>
+    <w:p/>
+    <w:p/>
+    <w:p/>
+    <w:p/>
+    <w:p/>
+    <w:p/>
+    <w:p/>
+    <w:p/>
+    <w:p>
+      <w:r>
+        <w:t>The processes run on threads, there is this main thread where we usually put in all the functions.</w:t>
+      </w:r>
+    </w:p>
+    <w:p>
+      <w:r>
+        <w:t xml:space="preserve">But it is often advised to make use of other threads to run things simultaneously in the background as </w:t>
+      </w:r>
+      <w:proofErr w:type="gramStart"/>
+      <w:r>
+        <w:t>well,</w:t>
+      </w:r>
+      <w:proofErr w:type="gramEnd"/>
+      <w:r>
+        <w:t xml:space="preserve"> background thread comes real handy when downloading data.</w:t>
+      </w:r>
+    </w:p>
+    <w:p>
+      <w:r>
+        <w:t>Use  AsyncTask</w:t>
+      </w:r>
+    </w:p>
+    <w:p>
+      <w:r>
+        <w:rPr>
+          <w:noProof/>
+        </w:rPr>
+        <w:drawing>
+          <wp:inline distT="0" distB="0" distL="0" distR="0">
+            <wp:extent cx="5943600" cy="3343275"/>
+            <wp:effectExtent l="19050" t="0" r="0" b="0"/>
+            <wp:docPr id="2" name="Picture 1"/>
+            <wp:cNvGraphicFramePr>
+              <a:graphicFrameLocks xmlns:a="http://schemas.openxmlformats.org/drawingml/2006/main" noChangeAspect="1"/>
+            </wp:cNvGraphicFramePr>
+            <a:graphic xmlns:a="http://schemas.openxmlformats.org/drawingml/2006/main">
+              <a:graphicData uri="http://schemas.openxmlformats.org/drawingml/2006/picture">
+                <pic:pic xmlns:pic="http://schemas.openxmlformats.org/drawingml/2006/picture">
+                  <pic:nvPicPr>
+                    <pic:cNvPr id="0" name="Picture 1"/>
+                    <pic:cNvPicPr>
+                      <a:picLocks noChangeAspect="1" noChangeArrowheads="1"/>
+                    </pic:cNvPicPr>
+                  </pic:nvPicPr>
+                  <pic:blipFill>
+                    <a:blip r:embed="rId7" cstate="print"/>
+                    <a:srcRect/>
+                    <a:stretch>
+                      <a:fillRect/>
+                    </a:stretch>
+                  </pic:blipFill>
+                  <pic:spPr bwMode="auto">
+                    <a:xfrm>
+                      <a:off x="0" y="0"/>
+                      <a:ext cx="5943600" cy="3343275"/>
+                    </a:xfrm>
+                    <a:prstGeom prst="rect">
+                      <a:avLst/>
+                    </a:prstGeom>
+                    <a:noFill/>
+                    <a:ln w="9525">
+                      <a:noFill/>
+                      <a:miter lim="800000"/>
+                      <a:headEnd/>
+                      <a:tailEnd/>
+                    </a:ln>
+                  </pic:spPr>
+                </pic:pic>
+              </a:graphicData>
+            </a:graphic>
+          </wp:inline>
+        </w:drawing>
       </w:r>
     </w:p>
     <w:sectPr>

</xml_diff>